<commit_message>
location to database notebook
</commit_message>
<xml_diff>
--- a/Project Proposal.docx
+++ b/Project Proposal.docx
@@ -131,12 +131,13 @@
           <w:lang w:val="en"/>
         </w:rPr>
       </w:pPr>
-      <w:r>
-        <w:rPr>
-          <w:rFonts w:ascii="Arial" w:eastAsia="Arial" w:hAnsi="Arial" w:cs="Arial"/>
-          <w:lang w:val="en"/>
-        </w:rPr>
-        <w:t xml:space="preserve">Using a CSV file for Starbucks Locations and the </w:t>
+      <w:bookmarkStart w:id="0" w:name="_GoBack"/>
+      <w:r>
+        <w:rPr>
+          <w:rFonts w:ascii="Arial" w:eastAsia="Arial" w:hAnsi="Arial" w:cs="Arial"/>
+          <w:lang w:val="en"/>
+        </w:rPr>
+        <w:t xml:space="preserve">We will use a CSV file for US Starbucks locations and the </w:t>
       </w:r>
       <w:proofErr w:type="spellStart"/>
       <w:r>
@@ -144,7 +145,7 @@
           <w:rFonts w:ascii="Arial" w:eastAsia="Arial" w:hAnsi="Arial" w:cs="Arial"/>
           <w:lang w:val="en"/>
         </w:rPr>
-        <w:t>uszipcode</w:t>
+        <w:t>citipy</w:t>
       </w:r>
       <w:proofErr w:type="spellEnd"/>
       <w:r>
@@ -152,41 +153,26 @@
           <w:rFonts w:ascii="Arial" w:eastAsia="Arial" w:hAnsi="Arial" w:cs="Arial"/>
           <w:lang w:val="en"/>
         </w:rPr>
-        <w:t xml:space="preserve"> python library to load two location datasets</w:t>
-      </w:r>
-      <w:r>
-        <w:rPr>
-          <w:rFonts w:ascii="Arial" w:eastAsia="Arial" w:hAnsi="Arial" w:cs="Arial"/>
-          <w:lang w:val="en"/>
-        </w:rPr>
-        <w:t>,</w:t>
-      </w:r>
-      <w:r>
-        <w:rPr>
-          <w:rFonts w:ascii="Arial" w:eastAsia="Arial" w:hAnsi="Arial" w:cs="Arial"/>
-          <w:lang w:val="en"/>
-        </w:rPr>
-        <w:t xml:space="preserve"> we will join them and create a Flask API</w:t>
-      </w:r>
-      <w:r>
-        <w:rPr>
-          <w:rFonts w:ascii="Arial" w:eastAsia="Arial" w:hAnsi="Arial" w:cs="Arial"/>
-          <w:lang w:val="en"/>
-        </w:rPr>
-        <w:t xml:space="preserve"> in which a user can input a US city and state, and get the addresses of every Starbucks in that city.</w:t>
-      </w:r>
-      <w:bookmarkStart w:id="0" w:name="_GoBack"/>
-      <w:bookmarkEnd w:id="0"/>
+        <w:t xml:space="preserve"> python library to load the nearest US city locations based on the </w:t>
+      </w:r>
+      <w:proofErr w:type="spellStart"/>
+      <w:r>
+        <w:rPr>
+          <w:rFonts w:ascii="Arial" w:eastAsia="Arial" w:hAnsi="Arial" w:cs="Arial"/>
+          <w:lang w:val="en"/>
+        </w:rPr>
+        <w:t>latitute</w:t>
+      </w:r>
+      <w:proofErr w:type="spellEnd"/>
+      <w:r>
+        <w:rPr>
+          <w:rFonts w:ascii="Arial" w:eastAsia="Arial" w:hAnsi="Arial" w:cs="Arial"/>
+          <w:lang w:val="en"/>
+        </w:rPr>
+        <w:t>/ longitude combination. We will load and join these two databases in Postgres and create a Flask API in which a user can input a US city and state, and get the addresses of every Starbucks in that city.</w:t>
+      </w:r>
     </w:p>
-    <w:p>
-      <w:pPr>
-        <w:spacing w:after="0" w:line="276" w:lineRule="auto"/>
-        <w:rPr>
-          <w:rFonts w:ascii="Arial" w:eastAsia="Arial" w:hAnsi="Arial" w:cs="Arial"/>
-          <w:lang w:val="en"/>
-        </w:rPr>
-      </w:pPr>
-    </w:p>
+    <w:bookmarkEnd w:id="0"/>
     <w:p>
       <w:pPr>
         <w:contextualSpacing/>

</xml_diff>